<commit_message>
Cambio diseño y comienzo codificación
</commit_message>
<xml_diff>
--- a/Conceptos Avanzados Ingenieria Software/TSP/Ciclo I/MPF/scripts PSP2.docx
+++ b/Conceptos Avanzados Ingenieria Software/TSP/Ciclo I/MPF/scripts PSP2.docx
@@ -3406,8 +3406,6 @@
               </w:rPr>
               <w:t>11:57</w:t>
             </w:r>
-            <w:bookmarkStart w:id="0" w:name="_GoBack"/>
-            <w:bookmarkEnd w:id="0"/>
           </w:p>
         </w:tc>
         <w:tc>
@@ -3481,6 +3479,12 @@
                 <w:sz w:val="18"/>
               </w:rPr>
             </w:pPr>
+            <w:r>
+              <w:rPr>
+                <w:sz w:val="18"/>
+              </w:rPr>
+              <w:t>Design Review</w:t>
+            </w:r>
           </w:p>
         </w:tc>
         <w:tc>
@@ -3499,6 +3503,12 @@
                 <w:sz w:val="18"/>
               </w:rPr>
             </w:pPr>
+            <w:r>
+              <w:rPr>
+                <w:sz w:val="18"/>
+              </w:rPr>
+              <w:t>3:30</w:t>
+            </w:r>
           </w:p>
         </w:tc>
         <w:tc>
@@ -3535,6 +3545,12 @@
                 <w:sz w:val="18"/>
               </w:rPr>
             </w:pPr>
+            <w:r>
+              <w:rPr>
+                <w:sz w:val="18"/>
+              </w:rPr>
+              <w:t>4:17</w:t>
+            </w:r>
           </w:p>
         </w:tc>
         <w:tc>
@@ -3608,6 +3624,12 @@
                 <w:sz w:val="18"/>
               </w:rPr>
             </w:pPr>
+            <w:r>
+              <w:rPr>
+                <w:sz w:val="18"/>
+              </w:rPr>
+              <w:t>Design Inspection</w:t>
+            </w:r>
           </w:p>
         </w:tc>
         <w:tc>
@@ -3626,6 +3648,12 @@
                 <w:sz w:val="18"/>
               </w:rPr>
             </w:pPr>
+            <w:r>
+              <w:rPr>
+                <w:sz w:val="18"/>
+              </w:rPr>
+              <w:t>4:17</w:t>
+            </w:r>
           </w:p>
         </w:tc>
         <w:tc>
@@ -3662,6 +3690,12 @@
                 <w:sz w:val="18"/>
               </w:rPr>
             </w:pPr>
+            <w:r>
+              <w:rPr>
+                <w:sz w:val="18"/>
+              </w:rPr>
+              <w:t>4:40</w:t>
+            </w:r>
           </w:p>
         </w:tc>
         <w:tc>
@@ -3735,6 +3769,14 @@
                 <w:sz w:val="18"/>
               </w:rPr>
             </w:pPr>
+            <w:r>
+              <w:rPr>
+                <w:sz w:val="18"/>
+              </w:rPr>
+              <w:t>Code</w:t>
+            </w:r>
+            <w:bookmarkStart w:id="0" w:name="_GoBack"/>
+            <w:bookmarkEnd w:id="0"/>
           </w:p>
         </w:tc>
         <w:tc>
@@ -24394,9 +24436,6 @@
             <w:pPr>
               <w:pStyle w:val="FormText"/>
             </w:pPr>
-            <w:r>
-              <w:t>Tarea 6</w:t>
-            </w:r>
           </w:p>
         </w:tc>
         <w:tc>
@@ -24437,7 +24476,7 @@
               <w:pStyle w:val="FormText"/>
             </w:pPr>
             <w:r>
-              <w:t>03/03</w:t>
+              <w:t>07/04</w:t>
             </w:r>
           </w:p>
         </w:tc>
@@ -24574,7 +24613,7 @@
               <w:pStyle w:val="FormText"/>
             </w:pPr>
             <w:r>
-              <w:t>Coding</w:t>
+              <w:t>Design</w:t>
             </w:r>
           </w:p>
         </w:tc>
@@ -24615,7 +24654,7 @@
               <w:pStyle w:val="FormText"/>
             </w:pPr>
             <w:r>
-              <w:t>Code Rew</w:t>
+              <w:t>Design Review</w:t>
             </w:r>
           </w:p>
         </w:tc>
@@ -24651,7 +24690,7 @@
               <w:jc w:val="center"/>
             </w:pPr>
             <w:r>
-              <w:t>0.016</w:t>
+              <w:t>5</w:t>
             </w:r>
           </w:p>
         </w:tc>
@@ -24701,6 +24740,7 @@
           <w:p>
             <w:pPr>
               <w:pStyle w:val="FormText"/>
+              <w:ind w:left="708" w:hanging="708"/>
             </w:pPr>
             <w:r>
               <w:t>Description:</w:t>
@@ -24729,7 +24769,7 @@
               <w:rPr>
                 <w:lang w:val="es-CO"/>
               </w:rPr>
-              <w:t>Se estaba validando el valor obtenido de la resta entre el p encontrado y el p esperado sin</w:t>
+              <w:t>Hacía falta un método que permitiera iterar el árbol de modificaciones del programa</w:t>
             </w:r>
           </w:p>
         </w:tc>
@@ -24757,12 +24797,6 @@
                 <w:lang w:val="es-CO"/>
               </w:rPr>
             </w:pPr>
-            <w:r>
-              <w:rPr>
-                <w:lang w:val="es-CO"/>
-              </w:rPr>
-              <w:t>Considerar su valor absoluto</w:t>
-            </w:r>
           </w:p>
         </w:tc>
       </w:tr>
@@ -25100,9 +25134,6 @@
             <w:pPr>
               <w:pStyle w:val="FormText"/>
             </w:pPr>
-            <w:r>
-              <w:t>Tarea 6</w:t>
-            </w:r>
           </w:p>
         </w:tc>
         <w:tc>
@@ -25143,7 +25174,7 @@
               <w:pStyle w:val="FormText"/>
             </w:pPr>
             <w:r>
-              <w:t>03/03</w:t>
+              <w:t>07/04</w:t>
             </w:r>
           </w:p>
         </w:tc>
@@ -25280,7 +25311,7 @@
               <w:pStyle w:val="FormText"/>
             </w:pPr>
             <w:r>
-              <w:t>Coding</w:t>
+              <w:t>Design</w:t>
             </w:r>
           </w:p>
         </w:tc>
@@ -25321,7 +25352,7 @@
               <w:pStyle w:val="FormText"/>
             </w:pPr>
             <w:r>
-              <w:t>Code Rev</w:t>
+              <w:t>Design Review</w:t>
             </w:r>
           </w:p>
         </w:tc>
@@ -25354,15 +25385,10 @@
           <w:p>
             <w:pPr>
               <w:pStyle w:val="FormText"/>
-            </w:pPr>
-            <w:r>
-              <w:t>0,</w:t>
-            </w:r>
-            <w:r>
-              <w:t>0</w:t>
-            </w:r>
-            <w:r>
-              <w:t>16</w:t>
+              <w:jc w:val="center"/>
+            </w:pPr>
+            <w:r>
+              <w:t>5</w:t>
             </w:r>
           </w:p>
         </w:tc>
@@ -25441,40 +25467,7 @@
               <w:rPr>
                 <w:lang w:val="es-CO"/>
               </w:rPr>
-              <w:t xml:space="preserve">Al declarar el método que encuentra a x, para que no se produjera un error de compilación se </w:t>
-            </w:r>
-          </w:p>
-        </w:tc>
-      </w:tr>
-      <w:tr>
-        <w:trPr>
-          <w:cantSplit/>
-          <w:jc w:val="center"/>
-        </w:trPr>
-        <w:tc>
-          <w:tcPr>
-            <w:tcW w:w="8920" w:type="dxa"/>
-            <w:gridSpan w:val="17"/>
-            <w:tcBorders>
-              <w:top w:val="nil"/>
-              <w:left w:val="nil"/>
-              <w:bottom w:val="single" w:sz="6" w:space="0" w:color="auto"/>
-              <w:right w:val="nil"/>
-            </w:tcBorders>
-          </w:tcPr>
-          <w:p>
-            <w:pPr>
-              <w:pStyle w:val="FormText"/>
-              <w:rPr>
-                <w:u w:val="single"/>
-                <w:lang w:val="es-CO"/>
-              </w:rPr>
-            </w:pPr>
-            <w:r>
-              <w:rPr>
-                <w:lang w:val="es-CO"/>
-              </w:rPr>
-              <w:t>retornó un valor doublé cualquiera y no el que arroja la función.</w:t>
+              <w:t xml:space="preserve">Hacían falta dos métodos que permitieran crear el archivo y la estructura de carpetas nueva </w:t>
             </w:r>
           </w:p>
         </w:tc>
@@ -25885,12 +25878,6 @@
                 <w:lang w:val="es-CO"/>
               </w:rPr>
             </w:pPr>
-            <w:r>
-              <w:rPr>
-                <w:lang w:val="es-CO"/>
-              </w:rPr>
-              <w:t>Tarea 5</w:t>
-            </w:r>
           </w:p>
         </w:tc>
         <w:tc>
@@ -25940,7 +25927,7 @@
               <w:rPr>
                 <w:lang w:val="es-CO"/>
               </w:rPr>
-              <w:t>23/02</w:t>
+              <w:t>07/04</w:t>
             </w:r>
           </w:p>
         </w:tc>
@@ -26104,7 +26091,7 @@
               <w:rPr>
                 <w:lang w:val="es-CO"/>
               </w:rPr>
-              <w:t>Coding</w:t>
+              <w:t>Design</w:t>
             </w:r>
           </w:p>
         </w:tc>
@@ -26154,7 +26141,21 @@
               <w:rPr>
                 <w:lang w:val="es-CO"/>
               </w:rPr>
-              <w:t>Testing</w:t>
+              <w:t>Design</w:t>
+            </w:r>
+          </w:p>
+          <w:p>
+            <w:pPr>
+              <w:pStyle w:val="FormText"/>
+              <w:rPr>
+                <w:lang w:val="es-CO"/>
+              </w:rPr>
+            </w:pPr>
+            <w:r>
+              <w:rPr>
+                <w:lang w:val="es-CO"/>
+              </w:rPr>
+              <w:t>Review</w:t>
             </w:r>
           </w:p>
         </w:tc>
@@ -26190,6 +26191,7 @@
           <w:p>
             <w:pPr>
               <w:pStyle w:val="FormText"/>
+              <w:jc w:val="center"/>
               <w:rPr>
                 <w:lang w:val="es-CO"/>
               </w:rPr>
@@ -26198,7 +26200,7 @@
               <w:rPr>
                 <w:lang w:val="es-CO"/>
               </w:rPr>
-              <w:t>0,83</w:t>
+              <w:t>5</w:t>
             </w:r>
           </w:p>
         </w:tc>
@@ -26289,7 +26291,7 @@
               <w:rPr>
                 <w:lang w:val="es-CO"/>
               </w:rPr>
-              <w:t>El valor d no se estaba inicializando correctamente</w:t>
+              <w:t>No se especificó un método que permita dar formato JSON al objeto LineCode</w:t>
             </w:r>
           </w:p>
         </w:tc>
@@ -36796,7 +36798,7 @@
 </file>
 
 <file path=customXml/itemProps1.xml><?xml version="1.0" encoding="utf-8"?>
-<ds:datastoreItem xmlns:ds="http://schemas.openxmlformats.org/officeDocument/2006/customXml" ds:itemID="{204D960D-4030-4E27-90C5-0DB3D5C85B2E}">
+<ds:datastoreItem xmlns:ds="http://schemas.openxmlformats.org/officeDocument/2006/customXml" ds:itemID="{E63E3088-DFA9-43D4-AA8C-15290EAA9597}">
   <ds:schemaRefs>
     <ds:schemaRef ds:uri="http://schemas.openxmlformats.org/officeDocument/2006/bibliography"/>
   </ds:schemaRefs>

</xml_diff>

<commit_message>
Falta codificación de formato json y de creación de archivos nuevos
</commit_message>
<xml_diff>
--- a/Conceptos Avanzados Ingenieria Software/TSP/Ciclo I/MPF/scripts PSP2.docx
+++ b/Conceptos Avanzados Ingenieria Software/TSP/Ciclo I/MPF/scripts PSP2.docx
@@ -65,11 +65,33 @@
                 <w:sz w:val="20"/>
               </w:rPr>
             </w:pPr>
-            <w:r>
-              <w:rPr>
-                <w:sz w:val="20"/>
-              </w:rPr>
-              <w:t>María Paula Forero Cano</w:t>
+            <w:proofErr w:type="spellStart"/>
+            <w:r>
+              <w:rPr>
+                <w:sz w:val="20"/>
+              </w:rPr>
+              <w:t>María</w:t>
+            </w:r>
+            <w:proofErr w:type="spellEnd"/>
+            <w:r>
+              <w:rPr>
+                <w:sz w:val="20"/>
+              </w:rPr>
+              <w:t xml:space="preserve"> Paula </w:t>
+            </w:r>
+            <w:proofErr w:type="spellStart"/>
+            <w:r>
+              <w:rPr>
+                <w:sz w:val="20"/>
+              </w:rPr>
+              <w:t>Forero</w:t>
+            </w:r>
+            <w:proofErr w:type="spellEnd"/>
+            <w:r>
+              <w:rPr>
+                <w:sz w:val="20"/>
+              </w:rPr>
+              <w:t xml:space="preserve"> Cano</w:t>
             </w:r>
           </w:p>
         </w:tc>
@@ -161,12 +183,14 @@
                 <w:sz w:val="20"/>
               </w:rPr>
             </w:pPr>
+            <w:proofErr w:type="spellStart"/>
             <w:r>
               <w:rPr>
                 <w:sz w:val="20"/>
               </w:rPr>
               <w:t>SimpsonRuleInv</w:t>
             </w:r>
+            <w:proofErr w:type="spellEnd"/>
           </w:p>
         </w:tc>
         <w:tc>
@@ -540,7 +564,21 @@
               <w:rPr>
                 <w:lang w:val="es-CO"/>
               </w:rPr>
-              <w:t>El diseño debe representar el problema en su totalidad, puede contener algún conjunto de clases tipo Util.</w:t>
+              <w:t xml:space="preserve">El diseño debe representar el problema en su totalidad, puede contener algún conjunto de clases tipo </w:t>
+            </w:r>
+            <w:proofErr w:type="spellStart"/>
+            <w:r>
+              <w:rPr>
+                <w:lang w:val="es-CO"/>
+              </w:rPr>
+              <w:t>Util</w:t>
+            </w:r>
+            <w:proofErr w:type="spellEnd"/>
+            <w:r>
+              <w:rPr>
+                <w:lang w:val="es-CO"/>
+              </w:rPr>
+              <w:t>.</w:t>
             </w:r>
           </w:p>
           <w:p>
@@ -750,7 +788,21 @@
               <w:rPr>
                 <w:lang w:val="es-CO"/>
               </w:rPr>
-              <w:t>los métodos sean factorizados en objetos evitando que el método tenga grandes cantidades de argumentos.</w:t>
+              <w:t xml:space="preserve">los métodos sean </w:t>
+            </w:r>
+            <w:proofErr w:type="spellStart"/>
+            <w:r>
+              <w:rPr>
+                <w:lang w:val="es-CO"/>
+              </w:rPr>
+              <w:t>factorizados</w:t>
+            </w:r>
+            <w:proofErr w:type="spellEnd"/>
+            <w:r>
+              <w:rPr>
+                <w:lang w:val="es-CO"/>
+              </w:rPr>
+              <w:t xml:space="preserve"> en objetos evitando que el método tenga grandes cantidades de argumentos.</w:t>
             </w:r>
           </w:p>
           <w:p>
@@ -1100,7 +1152,35 @@
               <w:rPr>
                 <w:lang w:val="es-CO"/>
               </w:rPr>
-              <w:t>Guiarse por el estándar JavaBean el cual mantiene ocultos atributos de la clases y sólo los hace visibles a través de sus métodos Getters y Setters.</w:t>
+              <w:t xml:space="preserve">Guiarse por el estándar JavaBean el cual mantiene ocultos atributos de la clases y sólo los hace visibles a través de sus métodos </w:t>
+            </w:r>
+            <w:proofErr w:type="spellStart"/>
+            <w:r>
+              <w:rPr>
+                <w:lang w:val="es-CO"/>
+              </w:rPr>
+              <w:t>Getters</w:t>
+            </w:r>
+            <w:proofErr w:type="spellEnd"/>
+            <w:r>
+              <w:rPr>
+                <w:lang w:val="es-CO"/>
+              </w:rPr>
+              <w:t xml:space="preserve"> y </w:t>
+            </w:r>
+            <w:proofErr w:type="spellStart"/>
+            <w:r>
+              <w:rPr>
+                <w:lang w:val="es-CO"/>
+              </w:rPr>
+              <w:t>Setters</w:t>
+            </w:r>
+            <w:proofErr w:type="spellEnd"/>
+            <w:r>
+              <w:rPr>
+                <w:lang w:val="es-CO"/>
+              </w:rPr>
+              <w:t>.</w:t>
             </w:r>
           </w:p>
           <w:p>
@@ -1239,7 +1319,39 @@
                 <w:sz w:val="20"/>
                 <w:lang w:val="es-CO"/>
               </w:rPr>
-              <w:t>Para almacenar y leer datos rápidamente utilizar Maps y LinkedList.</w:t>
+              <w:t xml:space="preserve">Para almacenar y leer datos rápidamente utilizar </w:t>
+            </w:r>
+            <w:proofErr w:type="spellStart"/>
+            <w:r>
+              <w:rPr>
+                <w:sz w:val="20"/>
+                <w:lang w:val="es-CO"/>
+              </w:rPr>
+              <w:t>Maps</w:t>
+            </w:r>
+            <w:proofErr w:type="spellEnd"/>
+            <w:r>
+              <w:rPr>
+                <w:sz w:val="20"/>
+                <w:lang w:val="es-CO"/>
+              </w:rPr>
+              <w:t xml:space="preserve"> y </w:t>
+            </w:r>
+            <w:proofErr w:type="spellStart"/>
+            <w:r>
+              <w:rPr>
+                <w:sz w:val="20"/>
+                <w:lang w:val="es-CO"/>
+              </w:rPr>
+              <w:t>LinkedList</w:t>
+            </w:r>
+            <w:proofErr w:type="spellEnd"/>
+            <w:r>
+              <w:rPr>
+                <w:sz w:val="20"/>
+                <w:lang w:val="es-CO"/>
+              </w:rPr>
+              <w:t>.</w:t>
             </w:r>
           </w:p>
           <w:p>
@@ -1259,7 +1371,23 @@
                 <w:sz w:val="20"/>
                 <w:lang w:val="es-CO"/>
               </w:rPr>
-              <w:t xml:space="preserve">Para almacenar y leer datos ordenados por algún criterio utilizar TreeSet. </w:t>
+              <w:t xml:space="preserve">Para almacenar y leer datos ordenados por algún criterio utilizar </w:t>
+            </w:r>
+            <w:proofErr w:type="spellStart"/>
+            <w:r>
+              <w:rPr>
+                <w:sz w:val="20"/>
+                <w:lang w:val="es-CO"/>
+              </w:rPr>
+              <w:t>TreeSet</w:t>
+            </w:r>
+            <w:proofErr w:type="spellEnd"/>
+            <w:r>
+              <w:rPr>
+                <w:sz w:val="20"/>
+                <w:lang w:val="es-CO"/>
+              </w:rPr>
+              <w:t xml:space="preserve">. </w:t>
             </w:r>
           </w:p>
         </w:tc>
@@ -1343,6 +1471,7 @@
           <w:lang w:val="es-CO"/>
         </w:rPr>
       </w:pPr>
+      <w:proofErr w:type="spellStart"/>
       <w:r>
         <w:rPr>
           <w:b/>
@@ -1350,8 +1479,63 @@
           <w:lang w:val="es-CO"/>
         </w:rPr>
         <w:lastRenderedPageBreak/>
-        <w:t>Code Review Checklist Template</w:t>
+        <w:t>Code</w:t>
       </w:r>
+      <w:proofErr w:type="spellEnd"/>
+      <w:r>
+        <w:rPr>
+          <w:b/>
+          <w:sz w:val="28"/>
+          <w:lang w:val="es-CO"/>
+        </w:rPr>
+        <w:t xml:space="preserve"> </w:t>
+      </w:r>
+      <w:proofErr w:type="spellStart"/>
+      <w:r>
+        <w:rPr>
+          <w:b/>
+          <w:sz w:val="28"/>
+          <w:lang w:val="es-CO"/>
+        </w:rPr>
+        <w:t>Review</w:t>
+      </w:r>
+      <w:proofErr w:type="spellEnd"/>
+      <w:r>
+        <w:rPr>
+          <w:b/>
+          <w:sz w:val="28"/>
+          <w:lang w:val="es-CO"/>
+        </w:rPr>
+        <w:t xml:space="preserve"> </w:t>
+      </w:r>
+      <w:proofErr w:type="spellStart"/>
+      <w:r>
+        <w:rPr>
+          <w:b/>
+          <w:sz w:val="28"/>
+          <w:lang w:val="es-CO"/>
+        </w:rPr>
+        <w:t>Checklist</w:t>
+      </w:r>
+      <w:proofErr w:type="spellEnd"/>
+      <w:r>
+        <w:rPr>
+          <w:b/>
+          <w:sz w:val="28"/>
+          <w:lang w:val="es-CO"/>
+        </w:rPr>
+        <w:t xml:space="preserve"> </w:t>
+      </w:r>
+      <w:proofErr w:type="spellStart"/>
+      <w:r>
+        <w:rPr>
+          <w:b/>
+          <w:sz w:val="28"/>
+          <w:lang w:val="es-CO"/>
+        </w:rPr>
+        <w:t>Template</w:t>
+      </w:r>
+      <w:proofErr w:type="spellEnd"/>
     </w:p>
     <w:p>
       <w:pPr>
@@ -1412,11 +1596,33 @@
                 <w:sz w:val="20"/>
               </w:rPr>
             </w:pPr>
-            <w:r>
-              <w:rPr>
-                <w:sz w:val="20"/>
-              </w:rPr>
-              <w:t>María Paula Forero Cano</w:t>
+            <w:proofErr w:type="spellStart"/>
+            <w:r>
+              <w:rPr>
+                <w:sz w:val="20"/>
+              </w:rPr>
+              <w:t>María</w:t>
+            </w:r>
+            <w:proofErr w:type="spellEnd"/>
+            <w:r>
+              <w:rPr>
+                <w:sz w:val="20"/>
+              </w:rPr>
+              <w:t xml:space="preserve"> Paula </w:t>
+            </w:r>
+            <w:proofErr w:type="spellStart"/>
+            <w:r>
+              <w:rPr>
+                <w:sz w:val="20"/>
+              </w:rPr>
+              <w:t>Forero</w:t>
+            </w:r>
+            <w:proofErr w:type="spellEnd"/>
+            <w:r>
+              <w:rPr>
+                <w:sz w:val="20"/>
+              </w:rPr>
+              <w:t xml:space="preserve"> Cano</w:t>
             </w:r>
           </w:p>
         </w:tc>
@@ -1502,6 +1708,7 @@
                 <w:sz w:val="20"/>
               </w:rPr>
             </w:pPr>
+            <w:proofErr w:type="spellStart"/>
             <w:r>
               <w:rPr>
                 <w:sz w:val="20"/>
@@ -1514,6 +1721,7 @@
               </w:rPr>
               <w:t>Inv</w:t>
             </w:r>
+            <w:proofErr w:type="spellEnd"/>
           </w:p>
         </w:tc>
         <w:tc>
@@ -1802,12 +2010,14 @@
                 <w:sz w:val="20"/>
               </w:rPr>
             </w:pPr>
+            <w:proofErr w:type="spellStart"/>
             <w:r>
               <w:rPr>
                 <w:sz w:val="20"/>
               </w:rPr>
               <w:t>Completo</w:t>
             </w:r>
+            <w:proofErr w:type="spellEnd"/>
           </w:p>
         </w:tc>
         <w:tc>
@@ -1955,7 +2165,87 @@
                 <w:sz w:val="20"/>
                 <w:lang w:val="es-CO"/>
               </w:rPr>
-              <w:t>Al evaluar condiciones en un bloque if, evitar poner dentro del bloque un número muy extenso de instrucciones. En caso tal de que el bloque sea demasiado extenso, debe invertirse la condición del if, hacer un return dentro del if y ubicar el bloque de instrucciones después de la ejecución del bloque if.</w:t>
+              <w:t xml:space="preserve">Al evaluar condiciones en un bloque </w:t>
+            </w:r>
+            <w:proofErr w:type="spellStart"/>
+            <w:r>
+              <w:rPr>
+                <w:sz w:val="20"/>
+                <w:lang w:val="es-CO"/>
+              </w:rPr>
+              <w:t>if</w:t>
+            </w:r>
+            <w:proofErr w:type="spellEnd"/>
+            <w:r>
+              <w:rPr>
+                <w:sz w:val="20"/>
+                <w:lang w:val="es-CO"/>
+              </w:rPr>
+              <w:t xml:space="preserve">, evitar poner dentro del bloque un número muy extenso de instrucciones. En caso tal de que el bloque sea demasiado extenso, debe invertirse la condición del </w:t>
+            </w:r>
+            <w:proofErr w:type="spellStart"/>
+            <w:r>
+              <w:rPr>
+                <w:sz w:val="20"/>
+                <w:lang w:val="es-CO"/>
+              </w:rPr>
+              <w:t>if</w:t>
+            </w:r>
+            <w:proofErr w:type="spellEnd"/>
+            <w:r>
+              <w:rPr>
+                <w:sz w:val="20"/>
+                <w:lang w:val="es-CO"/>
+              </w:rPr>
+              <w:t xml:space="preserve">, hacer un </w:t>
+            </w:r>
+            <w:proofErr w:type="spellStart"/>
+            <w:r>
+              <w:rPr>
+                <w:sz w:val="20"/>
+                <w:lang w:val="es-CO"/>
+              </w:rPr>
+              <w:t>return</w:t>
+            </w:r>
+            <w:proofErr w:type="spellEnd"/>
+            <w:r>
+              <w:rPr>
+                <w:sz w:val="20"/>
+                <w:lang w:val="es-CO"/>
+              </w:rPr>
+              <w:t xml:space="preserve"> dentro del </w:t>
+            </w:r>
+            <w:proofErr w:type="spellStart"/>
+            <w:r>
+              <w:rPr>
+                <w:sz w:val="20"/>
+                <w:lang w:val="es-CO"/>
+              </w:rPr>
+              <w:t>if</w:t>
+            </w:r>
+            <w:proofErr w:type="spellEnd"/>
+            <w:r>
+              <w:rPr>
+                <w:sz w:val="20"/>
+                <w:lang w:val="es-CO"/>
+              </w:rPr>
+              <w:t xml:space="preserve"> y ubicar el bloque de instrucciones después de la ejecución del bloque </w:t>
+            </w:r>
+            <w:proofErr w:type="spellStart"/>
+            <w:r>
+              <w:rPr>
+                <w:sz w:val="20"/>
+                <w:lang w:val="es-CO"/>
+              </w:rPr>
+              <w:t>if</w:t>
+            </w:r>
+            <w:proofErr w:type="spellEnd"/>
+            <w:r>
+              <w:rPr>
+                <w:sz w:val="20"/>
+                <w:lang w:val="es-CO"/>
+              </w:rPr>
+              <w:t>.</w:t>
             </w:r>
           </w:p>
           <w:p>
@@ -2069,7 +2359,21 @@
               <w:rPr>
                 <w:lang w:val="es-CO"/>
               </w:rPr>
-              <w:t>Utilizar la sentencia continue y break de manera adecuada, ya que puede evitarse la ejecución del bloque de instrucciones completo dada una condición.</w:t>
+              <w:t xml:space="preserve">Utilizar la sentencia </w:t>
+            </w:r>
+            <w:proofErr w:type="spellStart"/>
+            <w:r>
+              <w:rPr>
+                <w:lang w:val="es-CO"/>
+              </w:rPr>
+              <w:t>continue</w:t>
+            </w:r>
+            <w:proofErr w:type="spellEnd"/>
+            <w:r>
+              <w:rPr>
+                <w:lang w:val="es-CO"/>
+              </w:rPr>
+              <w:t xml:space="preserve"> y break de manera adecuada, ya que puede evitarse la ejecución del bloque de instrucciones completo dada una condición.</w:t>
             </w:r>
           </w:p>
           <w:p>
@@ -2330,7 +2634,35 @@
               <w:rPr>
                 <w:lang w:val="es-CO"/>
               </w:rPr>
-              <w:t>Evitar el uso de objetos String a la hora de realizar appends, ya que dichos objetos son inmutables y exigen un consumo elevado de memoria.</w:t>
+              <w:t xml:space="preserve">Evitar el uso de objetos </w:t>
+            </w:r>
+            <w:proofErr w:type="spellStart"/>
+            <w:r>
+              <w:rPr>
+                <w:lang w:val="es-CO"/>
+              </w:rPr>
+              <w:t>String</w:t>
+            </w:r>
+            <w:proofErr w:type="spellEnd"/>
+            <w:r>
+              <w:rPr>
+                <w:lang w:val="es-CO"/>
+              </w:rPr>
+              <w:t xml:space="preserve"> a la hora de realizar </w:t>
+            </w:r>
+            <w:proofErr w:type="spellStart"/>
+            <w:r>
+              <w:rPr>
+                <w:lang w:val="es-CO"/>
+              </w:rPr>
+              <w:t>appends</w:t>
+            </w:r>
+            <w:proofErr w:type="spellEnd"/>
+            <w:r>
+              <w:rPr>
+                <w:lang w:val="es-CO"/>
+              </w:rPr>
+              <w:t>, ya que dichos objetos son inmutables y exigen un consumo elevado de memoria.</w:t>
             </w:r>
           </w:p>
           <w:p>
@@ -2351,7 +2683,105 @@
               <w:rPr>
                 <w:lang w:val="es-CO"/>
               </w:rPr>
-              <w:t>Cuando se usen objetos como StringBuilder o StringBuffer (en caso de aplicaciones multi thread) para realizar appends, forzar siempre al objeto para que sea seleccionable para el garbage collector.</w:t>
+              <w:t xml:space="preserve">Cuando se usen objetos como </w:t>
+            </w:r>
+            <w:proofErr w:type="spellStart"/>
+            <w:r>
+              <w:rPr>
+                <w:lang w:val="es-CO"/>
+              </w:rPr>
+              <w:t>StringBuilder</w:t>
+            </w:r>
+            <w:proofErr w:type="spellEnd"/>
+            <w:r>
+              <w:rPr>
+                <w:lang w:val="es-CO"/>
+              </w:rPr>
+              <w:t xml:space="preserve"> o </w:t>
+            </w:r>
+            <w:proofErr w:type="spellStart"/>
+            <w:r>
+              <w:rPr>
+                <w:lang w:val="es-CO"/>
+              </w:rPr>
+              <w:t>StringBuffer</w:t>
+            </w:r>
+            <w:proofErr w:type="spellEnd"/>
+            <w:r>
+              <w:rPr>
+                <w:lang w:val="es-CO"/>
+              </w:rPr>
+              <w:t xml:space="preserve"> (en caso de aplicaciones </w:t>
+            </w:r>
+            <w:proofErr w:type="spellStart"/>
+            <w:r>
+              <w:rPr>
+                <w:lang w:val="es-CO"/>
+              </w:rPr>
+              <w:t>multi</w:t>
+            </w:r>
+            <w:proofErr w:type="spellEnd"/>
+            <w:r>
+              <w:rPr>
+                <w:lang w:val="es-CO"/>
+              </w:rPr>
+              <w:t xml:space="preserve"> </w:t>
+            </w:r>
+            <w:proofErr w:type="spellStart"/>
+            <w:r>
+              <w:rPr>
+                <w:lang w:val="es-CO"/>
+              </w:rPr>
+              <w:t>thread</w:t>
+            </w:r>
+            <w:proofErr w:type="spellEnd"/>
+            <w:r>
+              <w:rPr>
+                <w:lang w:val="es-CO"/>
+              </w:rPr>
+              <w:t xml:space="preserve">) para realizar </w:t>
+            </w:r>
+            <w:proofErr w:type="spellStart"/>
+            <w:r>
+              <w:rPr>
+                <w:lang w:val="es-CO"/>
+              </w:rPr>
+              <w:t>appends</w:t>
+            </w:r>
+            <w:proofErr w:type="spellEnd"/>
+            <w:r>
+              <w:rPr>
+                <w:lang w:val="es-CO"/>
+              </w:rPr>
+              <w:t xml:space="preserve">, forzar siempre al objeto para que sea seleccionable para el </w:t>
+            </w:r>
+            <w:proofErr w:type="spellStart"/>
+            <w:r>
+              <w:rPr>
+                <w:lang w:val="es-CO"/>
+              </w:rPr>
+              <w:t>garbage</w:t>
+            </w:r>
+            <w:proofErr w:type="spellEnd"/>
+            <w:r>
+              <w:rPr>
+                <w:lang w:val="es-CO"/>
+              </w:rPr>
+              <w:t xml:space="preserve"> </w:t>
+            </w:r>
+            <w:proofErr w:type="spellStart"/>
+            <w:r>
+              <w:rPr>
+                <w:lang w:val="es-CO"/>
+              </w:rPr>
+              <w:t>collector</w:t>
+            </w:r>
+            <w:proofErr w:type="spellEnd"/>
+            <w:r>
+              <w:rPr>
+                <w:lang w:val="es-CO"/>
+              </w:rPr>
+              <w:t>.</w:t>
             </w:r>
           </w:p>
           <w:p>
@@ -2486,7 +2916,21 @@
               <w:rPr>
                 <w:lang w:val="es-CO"/>
               </w:rPr>
-              <w:t xml:space="preserve">Cuando se manejen conexiones a una base de datos o se tenga abierto algún stream que permita leer o escribir </w:t>
+              <w:t xml:space="preserve">Cuando se manejen conexiones a una base de datos o se tenga abierto algún </w:t>
+            </w:r>
+            <w:proofErr w:type="spellStart"/>
+            <w:r>
+              <w:rPr>
+                <w:lang w:val="es-CO"/>
+              </w:rPr>
+              <w:t>stream</w:t>
+            </w:r>
+            <w:proofErr w:type="spellEnd"/>
+            <w:r>
+              <w:rPr>
+                <w:lang w:val="es-CO"/>
+              </w:rPr>
+              <w:t xml:space="preserve"> que permita leer o escribir </w:t>
             </w:r>
             <w:r>
               <w:rPr>
@@ -2498,7 +2942,21 @@
               <w:rPr>
                 <w:lang w:val="es-CO"/>
               </w:rPr>
-              <w:t>, se deben liberar en un bloque finally.</w:t>
+              <w:t xml:space="preserve">, se deben liberar en un bloque </w:t>
+            </w:r>
+            <w:proofErr w:type="spellStart"/>
+            <w:r>
+              <w:rPr>
+                <w:lang w:val="es-CO"/>
+              </w:rPr>
+              <w:t>finally</w:t>
+            </w:r>
+            <w:proofErr w:type="spellEnd"/>
+            <w:r>
+              <w:rPr>
+                <w:lang w:val="es-CO"/>
+              </w:rPr>
+              <w:t>.</w:t>
             </w:r>
           </w:p>
           <w:p>
@@ -2648,7 +3106,21 @@
               <w:rPr>
                 <w:lang w:val="es-CO"/>
               </w:rPr>
-              <w:t>ámetros de un método, una copia en el stack actual.</w:t>
+              <w:t xml:space="preserve">ámetros de un método, una copia en el </w:t>
+            </w:r>
+            <w:proofErr w:type="spellStart"/>
+            <w:r>
+              <w:rPr>
+                <w:lang w:val="es-CO"/>
+              </w:rPr>
+              <w:t>stack</w:t>
+            </w:r>
+            <w:proofErr w:type="spellEnd"/>
+            <w:r>
+              <w:rPr>
+                <w:lang w:val="es-CO"/>
+              </w:rPr>
+              <w:t xml:space="preserve"> actual.</w:t>
             </w:r>
           </w:p>
           <w:p>
@@ -2833,11 +3305,33 @@
                 <w:sz w:val="20"/>
               </w:rPr>
             </w:pPr>
-            <w:r>
-              <w:rPr>
-                <w:sz w:val="20"/>
-              </w:rPr>
-              <w:t>María Paula Forero Cano</w:t>
+            <w:proofErr w:type="spellStart"/>
+            <w:r>
+              <w:rPr>
+                <w:sz w:val="20"/>
+              </w:rPr>
+              <w:t>María</w:t>
+            </w:r>
+            <w:proofErr w:type="spellEnd"/>
+            <w:r>
+              <w:rPr>
+                <w:sz w:val="20"/>
+              </w:rPr>
+              <w:t xml:space="preserve"> Paula </w:t>
+            </w:r>
+            <w:proofErr w:type="spellStart"/>
+            <w:r>
+              <w:rPr>
+                <w:sz w:val="20"/>
+              </w:rPr>
+              <w:t>Forero</w:t>
+            </w:r>
+            <w:proofErr w:type="spellEnd"/>
+            <w:r>
+              <w:rPr>
+                <w:sz w:val="20"/>
+              </w:rPr>
+              <w:t xml:space="preserve"> Cano</w:t>
             </w:r>
           </w:p>
         </w:tc>
@@ -2923,6 +3417,7 @@
                 <w:sz w:val="20"/>
               </w:rPr>
             </w:pPr>
+            <w:proofErr w:type="spellStart"/>
             <w:r>
               <w:rPr>
                 <w:sz w:val="20"/>
@@ -2935,6 +3430,7 @@
               </w:rPr>
               <w:t>Inv</w:t>
             </w:r>
+            <w:proofErr w:type="spellEnd"/>
           </w:p>
         </w:tc>
         <w:tc>
@@ -3775,62 +4271,87 @@
               </w:rPr>
               <w:t>Code</w:t>
             </w:r>
+          </w:p>
+        </w:tc>
+        <w:tc>
+          <w:tcPr>
+            <w:tcW w:w="1179" w:type="dxa"/>
+            <w:tcBorders>
+              <w:top w:val="single" w:sz="6" w:space="0" w:color="auto"/>
+              <w:bottom w:val="single" w:sz="6" w:space="0" w:color="auto"/>
+              <w:right w:val="single" w:sz="6" w:space="0" w:color="auto"/>
+            </w:tcBorders>
+          </w:tcPr>
+          <w:p>
+            <w:pPr>
+              <w:pStyle w:val="FormText"/>
+              <w:rPr>
+                <w:sz w:val="18"/>
+              </w:rPr>
+            </w:pPr>
+            <w:r>
+              <w:rPr>
+                <w:sz w:val="18"/>
+              </w:rPr>
+              <w:t>5:00</w:t>
+            </w:r>
+          </w:p>
+        </w:tc>
+        <w:tc>
+          <w:tcPr>
+            <w:tcW w:w="720" w:type="dxa"/>
+            <w:tcBorders>
+              <w:top w:val="single" w:sz="6" w:space="0" w:color="auto"/>
+              <w:bottom w:val="single" w:sz="6" w:space="0" w:color="auto"/>
+              <w:right w:val="single" w:sz="6" w:space="0" w:color="auto"/>
+            </w:tcBorders>
+          </w:tcPr>
+          <w:p>
+            <w:pPr>
+              <w:pStyle w:val="FormText"/>
+              <w:rPr>
+                <w:sz w:val="18"/>
+              </w:rPr>
+            </w:pPr>
+            <w:r>
+              <w:rPr>
+                <w:sz w:val="18"/>
+              </w:rPr>
+              <w:t>20</w:t>
+            </w:r>
+          </w:p>
+        </w:tc>
+        <w:tc>
+          <w:tcPr>
+            <w:tcW w:w="1503" w:type="dxa"/>
+            <w:tcBorders>
+              <w:top w:val="single" w:sz="6" w:space="0" w:color="auto"/>
+              <w:bottom w:val="single" w:sz="6" w:space="0" w:color="auto"/>
+              <w:right w:val="single" w:sz="6" w:space="0" w:color="auto"/>
+            </w:tcBorders>
+          </w:tcPr>
+          <w:p>
+            <w:pPr>
+              <w:pStyle w:val="FormText"/>
+              <w:rPr>
+                <w:sz w:val="18"/>
+              </w:rPr>
+            </w:pPr>
+            <w:r>
+              <w:rPr>
+                <w:sz w:val="18"/>
+              </w:rPr>
+              <w:t>6:45</w:t>
+            </w:r>
+            <w:r>
+              <w:rPr>
+                <w:sz w:val="18"/>
+                <w:u w:val="single"/>
+              </w:rPr>
+              <w:t>-714</w:t>
+            </w:r>
             <w:bookmarkStart w:id="0" w:name="_GoBack"/>
             <w:bookmarkEnd w:id="0"/>
-          </w:p>
-        </w:tc>
-        <w:tc>
-          <w:tcPr>
-            <w:tcW w:w="1179" w:type="dxa"/>
-            <w:tcBorders>
-              <w:top w:val="single" w:sz="6" w:space="0" w:color="auto"/>
-              <w:bottom w:val="single" w:sz="6" w:space="0" w:color="auto"/>
-              <w:right w:val="single" w:sz="6" w:space="0" w:color="auto"/>
-            </w:tcBorders>
-          </w:tcPr>
-          <w:p>
-            <w:pPr>
-              <w:pStyle w:val="FormText"/>
-              <w:rPr>
-                <w:sz w:val="18"/>
-              </w:rPr>
-            </w:pPr>
-          </w:p>
-        </w:tc>
-        <w:tc>
-          <w:tcPr>
-            <w:tcW w:w="720" w:type="dxa"/>
-            <w:tcBorders>
-              <w:top w:val="single" w:sz="6" w:space="0" w:color="auto"/>
-              <w:bottom w:val="single" w:sz="6" w:space="0" w:color="auto"/>
-              <w:right w:val="single" w:sz="6" w:space="0" w:color="auto"/>
-            </w:tcBorders>
-          </w:tcPr>
-          <w:p>
-            <w:pPr>
-              <w:pStyle w:val="FormText"/>
-              <w:rPr>
-                <w:sz w:val="18"/>
-              </w:rPr>
-            </w:pPr>
-          </w:p>
-        </w:tc>
-        <w:tc>
-          <w:tcPr>
-            <w:tcW w:w="1503" w:type="dxa"/>
-            <w:tcBorders>
-              <w:top w:val="single" w:sz="6" w:space="0" w:color="auto"/>
-              <w:bottom w:val="single" w:sz="6" w:space="0" w:color="auto"/>
-              <w:right w:val="single" w:sz="6" w:space="0" w:color="auto"/>
-            </w:tcBorders>
-          </w:tcPr>
-          <w:p>
-            <w:pPr>
-              <w:pStyle w:val="FormText"/>
-              <w:rPr>
-                <w:sz w:val="18"/>
-              </w:rPr>
-            </w:pPr>
           </w:p>
         </w:tc>
         <w:tc>
@@ -5534,11 +6055,33 @@
                 <w:sz w:val="20"/>
               </w:rPr>
             </w:pPr>
-            <w:r>
-              <w:rPr>
-                <w:sz w:val="20"/>
-              </w:rPr>
-              <w:t>María Paula Forero Cano</w:t>
+            <w:proofErr w:type="spellStart"/>
+            <w:r>
+              <w:rPr>
+                <w:sz w:val="20"/>
+              </w:rPr>
+              <w:t>María</w:t>
+            </w:r>
+            <w:proofErr w:type="spellEnd"/>
+            <w:r>
+              <w:rPr>
+                <w:sz w:val="20"/>
+              </w:rPr>
+              <w:t xml:space="preserve"> Paula </w:t>
+            </w:r>
+            <w:proofErr w:type="spellStart"/>
+            <w:r>
+              <w:rPr>
+                <w:sz w:val="20"/>
+              </w:rPr>
+              <w:t>Forero</w:t>
+            </w:r>
+            <w:proofErr w:type="spellEnd"/>
+            <w:r>
+              <w:rPr>
+                <w:sz w:val="20"/>
+              </w:rPr>
+              <w:t xml:space="preserve"> Cano</w:t>
             </w:r>
           </w:p>
         </w:tc>
@@ -5624,6 +6167,7 @@
                 <w:sz w:val="20"/>
               </w:rPr>
             </w:pPr>
+            <w:proofErr w:type="spellStart"/>
             <w:r>
               <w:rPr>
                 <w:sz w:val="20"/>
@@ -5636,6 +6180,7 @@
               </w:rPr>
               <w:t>Inv</w:t>
             </w:r>
+            <w:proofErr w:type="spellEnd"/>
           </w:p>
         </w:tc>
         <w:tc>
@@ -7008,9 +7553,11 @@
             <w:pPr>
               <w:pStyle w:val="FormText"/>
             </w:pPr>
+            <w:proofErr w:type="spellStart"/>
             <w:r>
               <w:t>ComplexHandler</w:t>
             </w:r>
+            <w:proofErr w:type="spellEnd"/>
           </w:p>
         </w:tc>
         <w:tc>
@@ -7260,9 +7807,11 @@
             <w:pPr>
               <w:pStyle w:val="FormText"/>
             </w:pPr>
+            <w:proofErr w:type="spellStart"/>
             <w:r>
               <w:t>NumberHandler</w:t>
             </w:r>
+            <w:proofErr w:type="spellEnd"/>
           </w:p>
         </w:tc>
         <w:tc>
@@ -10026,9 +10575,11 @@
             <w:pPr>
               <w:pStyle w:val="FormText"/>
             </w:pPr>
+            <w:proofErr w:type="spellStart"/>
             <w:r>
               <w:t>ComplexHandler</w:t>
             </w:r>
+            <w:proofErr w:type="spellEnd"/>
           </w:p>
         </w:tc>
         <w:tc>
@@ -10103,9 +10654,11 @@
             <w:pPr>
               <w:pStyle w:val="FormText"/>
             </w:pPr>
+            <w:proofErr w:type="spellStart"/>
             <w:r>
               <w:t>NumberHandler</w:t>
             </w:r>
+            <w:proofErr w:type="spellEnd"/>
           </w:p>
         </w:tc>
         <w:tc>
@@ -10485,7 +11038,23 @@
           <w:rFonts w:ascii="Arial" w:hAnsi="Arial" w:cs="Arial"/>
           <w:b/>
         </w:rPr>
-        <w:t>(continued)</w:t>
+        <w:t>(</w:t>
+      </w:r>
+      <w:proofErr w:type="gramStart"/>
+      <w:r>
+        <w:rPr>
+          <w:rFonts w:ascii="Arial" w:hAnsi="Arial" w:cs="Arial"/>
+          <w:b/>
+        </w:rPr>
+        <w:t>continued</w:t>
+      </w:r>
+      <w:proofErr w:type="gramEnd"/>
+      <w:r>
+        <w:rPr>
+          <w:rFonts w:ascii="Arial" w:hAnsi="Arial" w:cs="Arial"/>
+          <w:b/>
+        </w:rPr>
+        <w:t>)</w:t>
       </w:r>
     </w:p>
     <w:p>
@@ -10543,8 +11112,21 @@
             <w:pPr>
               <w:pStyle w:val="FormText"/>
             </w:pPr>
-            <w:r>
-              <w:t>María Paula Forero Cano</w:t>
+            <w:proofErr w:type="spellStart"/>
+            <w:r>
+              <w:t>María</w:t>
+            </w:r>
+            <w:proofErr w:type="spellEnd"/>
+            <w:r>
+              <w:t xml:space="preserve"> Paula </w:t>
+            </w:r>
+            <w:proofErr w:type="spellStart"/>
+            <w:r>
+              <w:t>Forero</w:t>
+            </w:r>
+            <w:proofErr w:type="spellEnd"/>
+            <w:r>
+              <w:t xml:space="preserve"> Cano</w:t>
             </w:r>
           </w:p>
         </w:tc>
@@ -10572,20 +11154,24 @@
             <w:pPr>
               <w:pStyle w:val="FormText"/>
             </w:pPr>
+            <w:proofErr w:type="spellStart"/>
             <w:r>
               <w:t>Simpsom</w:t>
             </w:r>
-          </w:p>
-          <w:p>
-            <w:pPr>
-              <w:pStyle w:val="FormText"/>
-            </w:pPr>
+            <w:proofErr w:type="spellEnd"/>
+          </w:p>
+          <w:p>
+            <w:pPr>
+              <w:pStyle w:val="FormText"/>
+            </w:pPr>
+            <w:proofErr w:type="spellStart"/>
             <w:r>
               <w:t>Rule</w:t>
             </w:r>
             <w:r>
               <w:t>Inv</w:t>
             </w:r>
+            <w:proofErr w:type="spellEnd"/>
           </w:p>
         </w:tc>
       </w:tr>
@@ -10779,11 +11365,33 @@
                 <w:lang w:val="es-CO"/>
               </w:rPr>
             </w:pPr>
-            <w:r>
-              <w:rPr>
-                <w:lang w:val="es-CO"/>
-              </w:rPr>
-              <w:t>Estimated Proxy Size (E):              E = BA+PA+M</w:t>
+            <w:proofErr w:type="spellStart"/>
+            <w:r>
+              <w:rPr>
+                <w:lang w:val="es-CO"/>
+              </w:rPr>
+              <w:t>Estimated</w:t>
+            </w:r>
+            <w:proofErr w:type="spellEnd"/>
+            <w:r>
+              <w:rPr>
+                <w:lang w:val="es-CO"/>
+              </w:rPr>
+              <w:t xml:space="preserve"> Proxy </w:t>
+            </w:r>
+            <w:proofErr w:type="spellStart"/>
+            <w:r>
+              <w:rPr>
+                <w:lang w:val="es-CO"/>
+              </w:rPr>
+              <w:t>Size</w:t>
+            </w:r>
+            <w:proofErr w:type="spellEnd"/>
+            <w:r>
+              <w:rPr>
+                <w:lang w:val="es-CO"/>
+              </w:rPr>
+              <w:t xml:space="preserve"> (E):              E = BA+PA+M</w:t>
             </w:r>
           </w:p>
         </w:tc>
@@ -16842,7 +17450,25 @@
           <w:b/>
           <w:sz w:val="20"/>
         </w:rPr>
-        <w:t>(continued)</w:t>
+        <w:t>(</w:t>
+      </w:r>
+      <w:proofErr w:type="gramStart"/>
+      <w:r>
+        <w:rPr>
+          <w:rFonts w:ascii="Arial" w:hAnsi="Arial" w:cs="Arial"/>
+          <w:b/>
+          <w:sz w:val="20"/>
+        </w:rPr>
+        <w:t>continued</w:t>
+      </w:r>
+      <w:proofErr w:type="gramEnd"/>
+      <w:r>
+        <w:rPr>
+          <w:rFonts w:ascii="Arial" w:hAnsi="Arial" w:cs="Arial"/>
+          <w:b/>
+          <w:sz w:val="20"/>
+        </w:rPr>
+        <w:t>)</w:t>
       </w:r>
     </w:p>
     <w:p>
@@ -23876,11 +24502,33 @@
                 <w:sz w:val="20"/>
               </w:rPr>
             </w:pPr>
-            <w:r>
-              <w:rPr>
-                <w:sz w:val="20"/>
-              </w:rPr>
-              <w:t>María Paula Forero Cano</w:t>
+            <w:proofErr w:type="spellStart"/>
+            <w:r>
+              <w:rPr>
+                <w:sz w:val="20"/>
+              </w:rPr>
+              <w:t>María</w:t>
+            </w:r>
+            <w:proofErr w:type="spellEnd"/>
+            <w:r>
+              <w:rPr>
+                <w:sz w:val="20"/>
+              </w:rPr>
+              <w:t xml:space="preserve"> Paula </w:t>
+            </w:r>
+            <w:proofErr w:type="spellStart"/>
+            <w:r>
+              <w:rPr>
+                <w:sz w:val="20"/>
+              </w:rPr>
+              <w:t>Forero</w:t>
+            </w:r>
+            <w:proofErr w:type="spellEnd"/>
+            <w:r>
+              <w:rPr>
+                <w:sz w:val="20"/>
+              </w:rPr>
+              <w:t xml:space="preserve"> Cano</w:t>
             </w:r>
           </w:p>
         </w:tc>
@@ -23960,12 +24608,14 @@
                 <w:sz w:val="20"/>
               </w:rPr>
             </w:pPr>
+            <w:proofErr w:type="spellStart"/>
             <w:r>
               <w:rPr>
                 <w:sz w:val="20"/>
               </w:rPr>
               <w:t>SimpsonRuleInv</w:t>
             </w:r>
+            <w:proofErr w:type="spellEnd"/>
           </w:p>
         </w:tc>
         <w:tc>
@@ -25614,12 +26264,14 @@
                 <w:lang w:val="es-CO"/>
               </w:rPr>
             </w:pPr>
+            <w:proofErr w:type="spellStart"/>
             <w:r>
               <w:rPr>
                 <w:lang w:val="es-CO"/>
               </w:rPr>
               <w:t>Number</w:t>
             </w:r>
+            <w:proofErr w:type="spellEnd"/>
           </w:p>
         </w:tc>
         <w:tc>
@@ -25665,12 +26317,14 @@
                 <w:lang w:val="es-CO"/>
               </w:rPr>
             </w:pPr>
+            <w:proofErr w:type="spellStart"/>
             <w:r>
               <w:rPr>
                 <w:lang w:val="es-CO"/>
               </w:rPr>
               <w:t>Type</w:t>
             </w:r>
+            <w:proofErr w:type="spellEnd"/>
           </w:p>
         </w:tc>
         <w:tc>
@@ -25710,12 +26364,14 @@
                 <w:lang w:val="es-CO"/>
               </w:rPr>
             </w:pPr>
+            <w:proofErr w:type="spellStart"/>
             <w:r>
               <w:rPr>
                 <w:lang w:val="es-CO"/>
               </w:rPr>
               <w:t>Inject</w:t>
             </w:r>
+            <w:proofErr w:type="spellEnd"/>
           </w:p>
         </w:tc>
         <w:tc>
@@ -25761,12 +26417,14 @@
                 <w:lang w:val="es-CO"/>
               </w:rPr>
             </w:pPr>
+            <w:proofErr w:type="spellStart"/>
             <w:r>
               <w:rPr>
                 <w:lang w:val="es-CO"/>
               </w:rPr>
               <w:t>Remove</w:t>
             </w:r>
+            <w:proofErr w:type="spellEnd"/>
           </w:p>
         </w:tc>
         <w:tc>
@@ -25800,11 +26458,19 @@
                 <w:lang w:val="es-CO"/>
               </w:rPr>
             </w:pPr>
-            <w:r>
-              <w:rPr>
-                <w:lang w:val="es-CO"/>
-              </w:rPr>
-              <w:t>Fix Time</w:t>
+            <w:proofErr w:type="spellStart"/>
+            <w:r>
+              <w:rPr>
+                <w:lang w:val="es-CO"/>
+              </w:rPr>
+              <w:t>Fix</w:t>
+            </w:r>
+            <w:proofErr w:type="spellEnd"/>
+            <w:r>
+              <w:rPr>
+                <w:lang w:val="es-CO"/>
+              </w:rPr>
+              <w:t xml:space="preserve"> Time</w:t>
             </w:r>
           </w:p>
         </w:tc>
@@ -25839,11 +26505,19 @@
                 <w:lang w:val="es-CO"/>
               </w:rPr>
             </w:pPr>
-            <w:r>
-              <w:rPr>
-                <w:lang w:val="es-CO"/>
-              </w:rPr>
-              <w:t>Fix Ref.</w:t>
+            <w:proofErr w:type="spellStart"/>
+            <w:r>
+              <w:rPr>
+                <w:lang w:val="es-CO"/>
+              </w:rPr>
+              <w:t>Fix</w:t>
+            </w:r>
+            <w:proofErr w:type="spellEnd"/>
+            <w:r>
+              <w:rPr>
+                <w:lang w:val="es-CO"/>
+              </w:rPr>
+              <w:t xml:space="preserve"> Ref.</w:t>
             </w:r>
           </w:p>
         </w:tc>
@@ -26087,12 +26761,14 @@
                 <w:lang w:val="es-CO"/>
               </w:rPr>
             </w:pPr>
+            <w:proofErr w:type="spellStart"/>
             <w:r>
               <w:rPr>
                 <w:lang w:val="es-CO"/>
               </w:rPr>
               <w:t>Design</w:t>
             </w:r>
+            <w:proofErr w:type="spellEnd"/>
           </w:p>
         </w:tc>
         <w:tc>
@@ -26137,26 +26813,30 @@
                 <w:lang w:val="es-CO"/>
               </w:rPr>
             </w:pPr>
+            <w:proofErr w:type="spellStart"/>
             <w:r>
               <w:rPr>
                 <w:lang w:val="es-CO"/>
               </w:rPr>
               <w:t>Design</w:t>
             </w:r>
-          </w:p>
-          <w:p>
-            <w:pPr>
-              <w:pStyle w:val="FormText"/>
-              <w:rPr>
-                <w:lang w:val="es-CO"/>
-              </w:rPr>
-            </w:pPr>
+            <w:proofErr w:type="spellEnd"/>
+          </w:p>
+          <w:p>
+            <w:pPr>
+              <w:pStyle w:val="FormText"/>
+              <w:rPr>
+                <w:lang w:val="es-CO"/>
+              </w:rPr>
+            </w:pPr>
+            <w:proofErr w:type="spellStart"/>
             <w:r>
               <w:rPr>
                 <w:lang w:val="es-CO"/>
               </w:rPr>
               <w:t>Review</w:t>
             </w:r>
+            <w:proofErr w:type="spellEnd"/>
           </w:p>
         </w:tc>
         <w:tc>
@@ -26261,11 +26941,19 @@
                 <w:lang w:val="es-CO"/>
               </w:rPr>
             </w:pPr>
-            <w:r>
-              <w:rPr>
-                <w:lang w:val="es-CO"/>
-              </w:rPr>
-              <w:t>Description:</w:t>
+            <w:proofErr w:type="spellStart"/>
+            <w:r>
+              <w:rPr>
+                <w:lang w:val="es-CO"/>
+              </w:rPr>
+              <w:t>Description</w:t>
+            </w:r>
+            <w:proofErr w:type="spellEnd"/>
+            <w:r>
+              <w:rPr>
+                <w:lang w:val="es-CO"/>
+              </w:rPr>
+              <w:t>:</w:t>
             </w:r>
           </w:p>
         </w:tc>
@@ -26291,8 +26979,16 @@
               <w:rPr>
                 <w:lang w:val="es-CO"/>
               </w:rPr>
-              <w:t>No se especificó un método que permita dar formato JSON al objeto LineCode</w:t>
-            </w:r>
+              <w:t xml:space="preserve">No se especificó un método que permita dar formato JSON al objeto </w:t>
+            </w:r>
+            <w:proofErr w:type="spellStart"/>
+            <w:r>
+              <w:rPr>
+                <w:lang w:val="es-CO"/>
+              </w:rPr>
+              <w:t>LineCode</w:t>
+            </w:r>
+            <w:proofErr w:type="spellEnd"/>
           </w:p>
         </w:tc>
       </w:tr>
@@ -28478,11 +29174,33 @@
                 <w:sz w:val="20"/>
               </w:rPr>
             </w:pPr>
-            <w:r>
-              <w:rPr>
-                <w:sz w:val="20"/>
-              </w:rPr>
-              <w:t>María Paula Forero Cano</w:t>
+            <w:proofErr w:type="spellStart"/>
+            <w:r>
+              <w:rPr>
+                <w:sz w:val="20"/>
+              </w:rPr>
+              <w:t>María</w:t>
+            </w:r>
+            <w:proofErr w:type="spellEnd"/>
+            <w:r>
+              <w:rPr>
+                <w:sz w:val="20"/>
+              </w:rPr>
+              <w:t xml:space="preserve"> Paula </w:t>
+            </w:r>
+            <w:proofErr w:type="spellStart"/>
+            <w:r>
+              <w:rPr>
+                <w:sz w:val="20"/>
+              </w:rPr>
+              <w:t>Forero</w:t>
+            </w:r>
+            <w:proofErr w:type="spellEnd"/>
+            <w:r>
+              <w:rPr>
+                <w:sz w:val="20"/>
+              </w:rPr>
+              <w:t xml:space="preserve"> Cano</w:t>
             </w:r>
           </w:p>
         </w:tc>
@@ -28574,12 +29292,14 @@
                 <w:sz w:val="20"/>
               </w:rPr>
             </w:pPr>
+            <w:proofErr w:type="spellStart"/>
             <w:r>
               <w:rPr>
                 <w:sz w:val="20"/>
               </w:rPr>
               <w:t>SimpsonRuleInv</w:t>
             </w:r>
+            <w:proofErr w:type="spellEnd"/>
           </w:p>
         </w:tc>
         <w:tc>
@@ -29748,8 +30468,30 @@
         <w:rPr>
           <w:lang w:val="es-CO"/>
         </w:rPr>
-        <w:t>Test Report Template</w:t>
+        <w:t xml:space="preserve">Test </w:t>
       </w:r>
+      <w:proofErr w:type="spellStart"/>
+      <w:r>
+        <w:rPr>
+          <w:lang w:val="es-CO"/>
+        </w:rPr>
+        <w:t>Report</w:t>
+      </w:r>
+      <w:proofErr w:type="spellEnd"/>
+      <w:r>
+        <w:rPr>
+          <w:lang w:val="es-CO"/>
+        </w:rPr>
+        <w:t xml:space="preserve"> </w:t>
+      </w:r>
+      <w:proofErr w:type="spellStart"/>
+      <w:r>
+        <w:rPr>
+          <w:lang w:val="es-CO"/>
+        </w:rPr>
+        <w:t>Template</w:t>
+      </w:r>
+      <w:proofErr w:type="spellEnd"/>
     </w:p>
     <w:tbl>
       <w:tblPr>
@@ -29790,9 +30532,19 @@
             <w:pPr>
               <w:pStyle w:val="FormText"/>
             </w:pPr>
-            <w:r>
-              <w:t>María Paula Forero</w:t>
-            </w:r>
+            <w:proofErr w:type="spellStart"/>
+            <w:r>
+              <w:t>María</w:t>
+            </w:r>
+            <w:proofErr w:type="spellEnd"/>
+            <w:r>
+              <w:t xml:space="preserve"> Paula </w:t>
+            </w:r>
+            <w:proofErr w:type="spellStart"/>
+            <w:r>
+              <w:t>Forero</w:t>
+            </w:r>
+            <w:proofErr w:type="spellEnd"/>
           </w:p>
         </w:tc>
         <w:tc>
@@ -29858,12 +30610,14 @@
             <w:pPr>
               <w:pStyle w:val="FormText"/>
             </w:pPr>
+            <w:proofErr w:type="spellStart"/>
             <w:r>
               <w:t>SimpsonRuleInv</w:t>
             </w:r>
             <w:r>
               <w:t>Inv</w:t>
             </w:r>
+            <w:proofErr w:type="spellEnd"/>
           </w:p>
         </w:tc>
         <w:tc>
@@ -30382,7 +31136,21 @@
               <w:rPr>
                 <w:lang w:val="es-CO"/>
               </w:rPr>
-              <w:t>P=0,20 Dof= 6</w:t>
+              <w:t xml:space="preserve">P=0,20 </w:t>
+            </w:r>
+            <w:proofErr w:type="spellStart"/>
+            <w:r>
+              <w:rPr>
+                <w:lang w:val="es-CO"/>
+              </w:rPr>
+              <w:t>Dof</w:t>
+            </w:r>
+            <w:proofErr w:type="spellEnd"/>
+            <w:r>
+              <w:rPr>
+                <w:lang w:val="es-CO"/>
+              </w:rPr>
+              <w:t>= 6</w:t>
             </w:r>
           </w:p>
         </w:tc>
@@ -31214,7 +31982,21 @@
               <w:rPr>
                 <w:lang w:val="es-CO"/>
               </w:rPr>
-              <w:t xml:space="preserve"> Dof= 15</w:t>
+              <w:t xml:space="preserve"> </w:t>
+            </w:r>
+            <w:proofErr w:type="spellStart"/>
+            <w:r>
+              <w:rPr>
+                <w:lang w:val="es-CO"/>
+              </w:rPr>
+              <w:t>Dof</w:t>
+            </w:r>
+            <w:proofErr w:type="spellEnd"/>
+            <w:r>
+              <w:rPr>
+                <w:lang w:val="es-CO"/>
+              </w:rPr>
+              <w:t>= 15</w:t>
             </w:r>
           </w:p>
         </w:tc>
@@ -32141,14 +32923,27 @@
             <w:pPr>
               <w:pStyle w:val="FormText"/>
             </w:pPr>
-            <w:r>
-              <w:t>Valores: P=</w:t>
+            <w:proofErr w:type="spellStart"/>
+            <w:r>
+              <w:t>Valores</w:t>
+            </w:r>
+            <w:proofErr w:type="spellEnd"/>
+            <w:r>
+              <w:t>: P=</w:t>
             </w:r>
             <w:r>
               <w:t xml:space="preserve"> 0.495</w:t>
             </w:r>
             <w:r>
-              <w:t xml:space="preserve"> Dof= 4</w:t>
+              <w:t xml:space="preserve"> </w:t>
+            </w:r>
+            <w:proofErr w:type="spellStart"/>
+            <w:r>
+              <w:t>Dof</w:t>
+            </w:r>
+            <w:proofErr w:type="spellEnd"/>
+            <w:r>
+              <w:t>= 4</w:t>
             </w:r>
           </w:p>
         </w:tc>
@@ -33081,6 +33876,7 @@
                 <w:szCs w:val="22"/>
               </w:rPr>
             </w:pPr>
+            <w:proofErr w:type="spellStart"/>
             <w:r>
               <w:rPr>
                 <w:rFonts w:asciiTheme="minorHAnsi" w:hAnsiTheme="minorHAnsi" w:cstheme="minorHAnsi"/>
@@ -33090,6 +33886,7 @@
               </w:rPr>
               <w:t>Sistema</w:t>
             </w:r>
+            <w:proofErr w:type="spellEnd"/>
           </w:p>
         </w:tc>
         <w:tc>
@@ -33533,8 +34330,20 @@
                 <w:szCs w:val="22"/>
                 <w:lang w:val="es-CO"/>
               </w:rPr>
-              <w:t>dentro de un archivo .txt</w:t>
-            </w:r>
+              <w:t>dentro de un archivo .</w:t>
+            </w:r>
+            <w:proofErr w:type="spellStart"/>
+            <w:r>
+              <w:rPr>
+                <w:rFonts w:asciiTheme="minorHAnsi" w:hAnsiTheme="minorHAnsi" w:cstheme="minorHAnsi"/>
+                <w:color w:val="002060"/>
+                <w:sz w:val="22"/>
+                <w:szCs w:val="22"/>
+                <w:lang w:val="es-CO"/>
+              </w:rPr>
+              <w:t>txt</w:t>
+            </w:r>
+            <w:proofErr w:type="spellEnd"/>
           </w:p>
         </w:tc>
         <w:tc>
@@ -36798,7 +37607,7 @@
 </file>
 
 <file path=customXml/itemProps1.xml><?xml version="1.0" encoding="utf-8"?>
-<ds:datastoreItem xmlns:ds="http://schemas.openxmlformats.org/officeDocument/2006/customXml" ds:itemID="{E63E3088-DFA9-43D4-AA8C-15290EAA9597}">
+<ds:datastoreItem xmlns:ds="http://schemas.openxmlformats.org/officeDocument/2006/customXml" ds:itemID="{41DECB2E-A680-49A2-ABF6-56DD48DF04BA}">
   <ds:schemaRefs>
     <ds:schemaRef ds:uri="http://schemas.openxmlformats.org/officeDocument/2006/bibliography"/>
   </ds:schemaRefs>

</xml_diff>